<commit_message>
Agregando cambios para incorporar mistral y lograr menos pérdidas de preguntas
</commit_message>
<xml_diff>
--- a/docs/Analisis_de_resultados/analisis_22_05_25/Validación manual por muestreo aleatorio.docx
+++ b/docs/Analisis_de_resultados/analisis_22_05_25/Validación manual por muestreo aleatorio.docx
@@ -61,80 +61,6 @@
           <w:sz w:val="24"/>
           <w:szCs w:val="24"/>
         </w:rPr>
-        <w:t>La validación manual por muestreo aleatorio e</w:t>
-      </w:r>
-      <w:r>
-        <w:rPr>
-          <w:rFonts w:ascii="Arial" w:hAnsi="Arial" w:cs="Arial"/>
-          <w:sz w:val="24"/>
-          <w:szCs w:val="24"/>
-        </w:rPr>
-        <w:t>s un método</w:t>
-      </w:r>
-      <w:r>
-        <w:rPr>
-          <w:rFonts w:ascii="Arial" w:hAnsi="Arial" w:cs="Arial"/>
-          <w:sz w:val="24"/>
-          <w:szCs w:val="24"/>
-        </w:rPr>
-        <w:t xml:space="preserve"> </w:t>
-      </w:r>
-      <w:r>
-        <w:rPr>
-          <w:rFonts w:ascii="Arial" w:hAnsi="Arial" w:cs="Arial"/>
-          <w:sz w:val="24"/>
-          <w:szCs w:val="24"/>
-        </w:rPr>
-        <w:t>u</w:t>
-      </w:r>
-      <w:r>
-        <w:rPr>
-          <w:rFonts w:ascii="Arial" w:hAnsi="Arial" w:cs="Arial"/>
-          <w:sz w:val="24"/>
-          <w:szCs w:val="24"/>
-        </w:rPr>
-        <w:t>tilizado</w:t>
-      </w:r>
-      <w:r>
-        <w:rPr>
-          <w:rFonts w:ascii="Arial" w:hAnsi="Arial" w:cs="Arial"/>
-          <w:sz w:val="24"/>
-          <w:szCs w:val="24"/>
-        </w:rPr>
-        <w:t xml:space="preserve"> en ciencia de datos, machine </w:t>
-      </w:r>
-      <w:proofErr w:type="spellStart"/>
-      <w:r>
-        <w:rPr>
-          <w:rFonts w:ascii="Arial" w:hAnsi="Arial" w:cs="Arial"/>
-          <w:sz w:val="24"/>
-          <w:szCs w:val="24"/>
-        </w:rPr>
-        <w:t>learning</w:t>
-      </w:r>
-      <w:proofErr w:type="spellEnd"/>
-      <w:r>
-        <w:rPr>
-          <w:rFonts w:ascii="Arial" w:hAnsi="Arial" w:cs="Arial"/>
-          <w:sz w:val="24"/>
-          <w:szCs w:val="24"/>
-        </w:rPr>
-        <w:t>, procesamiento de lenguaje natural (NLP) y desarrollo de sistemas inteligentes.</w:t>
-      </w:r>
-      <w:r>
-        <w:rPr>
-          <w:rFonts w:ascii="Arial" w:hAnsi="Arial" w:cs="Arial"/>
-          <w:sz w:val="24"/>
-          <w:szCs w:val="24"/>
-        </w:rPr>
-        <w:t xml:space="preserve"> </w:t>
-      </w:r>
-      <w:r>
-        <w:rPr>
-          <w:rFonts w:ascii="Arial" w:hAnsi="Arial" w:cs="Arial"/>
-          <w:sz w:val="24"/>
-          <w:szCs w:val="24"/>
-        </w:rPr>
         <w:t>Consiste en</w:t>
       </w:r>
       <w:r>
@@ -376,7 +302,7 @@
           <w:sz w:val="24"/>
           <w:szCs w:val="24"/>
         </w:rPr>
-        <w:t>132</w:t>
+        <w:t>479</w:t>
       </w:r>
       <w:r>
         <w:rPr>
@@ -448,23 +374,55 @@
           <w:sz w:val="24"/>
           <w:szCs w:val="24"/>
         </w:rPr>
-        <w:t>44 preguntas</w:t>
-      </w:r>
-      <w:r>
-        <w:rPr>
-          <w:rFonts w:ascii="Arial" w:hAnsi="Arial" w:cs="Arial"/>
-          <w:sz w:val="24"/>
-          <w:szCs w:val="24"/>
-        </w:rPr>
-        <w:t xml:space="preserve">, lo que representa el 33,33% del total </w:t>
-      </w:r>
-      <w:r>
-        <w:rPr>
-          <w:rFonts w:ascii="Arial" w:hAnsi="Arial" w:cs="Arial"/>
-          <w:sz w:val="24"/>
-          <w:szCs w:val="24"/>
-        </w:rPr>
-        <w:t>(44</w:t>
+        <w:t>160</w:t>
+      </w:r>
+      <w:r>
+        <w:rPr>
+          <w:rFonts w:ascii="Arial" w:hAnsi="Arial" w:cs="Arial"/>
+          <w:sz w:val="24"/>
+          <w:szCs w:val="24"/>
+        </w:rPr>
+        <w:t xml:space="preserve"> preguntas</w:t>
+      </w:r>
+      <w:r>
+        <w:rPr>
+          <w:rFonts w:ascii="Arial" w:hAnsi="Arial" w:cs="Arial"/>
+          <w:sz w:val="24"/>
+          <w:szCs w:val="24"/>
+        </w:rPr>
+        <w:t>, lo que representa el 33,</w:t>
+      </w:r>
+      <w:r>
+        <w:rPr>
+          <w:rFonts w:ascii="Arial" w:hAnsi="Arial" w:cs="Arial"/>
+          <w:sz w:val="24"/>
+          <w:szCs w:val="24"/>
+        </w:rPr>
+        <w:t>40</w:t>
+      </w:r>
+      <w:r>
+        <w:rPr>
+          <w:rFonts w:ascii="Arial" w:hAnsi="Arial" w:cs="Arial"/>
+          <w:sz w:val="24"/>
+          <w:szCs w:val="24"/>
+        </w:rPr>
+        <w:t xml:space="preserve">% del total </w:t>
+      </w:r>
+      <w:r>
+        <w:rPr>
+          <w:rFonts w:ascii="Arial" w:hAnsi="Arial" w:cs="Arial"/>
+          <w:sz w:val="24"/>
+          <w:szCs w:val="24"/>
+        </w:rPr>
+        <w:t>(</w:t>
+      </w:r>
+      <w:r>
+        <w:rPr>
+          <w:rFonts w:ascii="Arial" w:hAnsi="Arial" w:cs="Arial"/>
+          <w:sz w:val="24"/>
+          <w:szCs w:val="24"/>
+        </w:rPr>
+        <w:t>160</w:t>
       </w:r>
       <w:r>
         <w:rPr>
@@ -480,15 +438,15 @@
           <w:sz w:val="24"/>
           <w:szCs w:val="24"/>
         </w:rPr>
-        <w:t>/132</w:t>
-      </w:r>
-      <w:r>
-        <w:rPr>
-          <w:rFonts w:ascii="Arial" w:hAnsi="Arial" w:cs="Arial"/>
-          <w:sz w:val="24"/>
-          <w:szCs w:val="24"/>
-        </w:rPr>
-        <w:t xml:space="preserve"> </w:t>
+        <w:t>/</w:t>
+      </w:r>
+      <w:r>
+        <w:rPr>
+          <w:rFonts w:ascii="Arial" w:hAnsi="Arial" w:cs="Arial"/>
+          <w:sz w:val="24"/>
+          <w:szCs w:val="24"/>
+        </w:rPr>
+        <w:t>479</w:t>
       </w:r>
       <w:r>
         <w:rPr>
@@ -521,111 +479,33 @@
           <w:sz w:val="24"/>
           <w:szCs w:val="24"/>
         </w:rPr>
-        <w:t>Para realizar la selección, se utilizó un intervalo sistemático de 3 (132 ÷ 44). Se eligió aleatoriamente un número entre 1 y 3 para comenzar (en este caso, el número 2), y a partir de ahí se tomaron las posiciones</w:t>
-      </w:r>
-      <w:r>
-        <w:rPr>
-          <w:rFonts w:ascii="Arial" w:hAnsi="Arial" w:cs="Arial"/>
-          <w:sz w:val="24"/>
-          <w:szCs w:val="24"/>
-        </w:rPr>
-        <w:t xml:space="preserve">: </w:t>
-      </w:r>
-      <w:r>
-        <w:rPr>
-          <w:rFonts w:ascii="Arial" w:hAnsi="Arial" w:cs="Arial"/>
-          <w:sz w:val="24"/>
-          <w:szCs w:val="24"/>
-        </w:rPr>
-        <w:t>2, 5, 8, 11, 14, 17, 20, 23, 26, 29,</w:t>
-      </w:r>
-      <w:r>
-        <w:rPr>
-          <w:rFonts w:ascii="Arial" w:hAnsi="Arial" w:cs="Arial"/>
-          <w:sz w:val="24"/>
-          <w:szCs w:val="24"/>
-        </w:rPr>
-        <w:t xml:space="preserve"> </w:t>
-      </w:r>
-      <w:r>
-        <w:rPr>
-          <w:rFonts w:ascii="Arial" w:hAnsi="Arial" w:cs="Arial"/>
-          <w:sz w:val="24"/>
-          <w:szCs w:val="24"/>
-        </w:rPr>
-        <w:t>32, 35, 38, 41, 44, 47, 50, 53, 56, 59,</w:t>
-      </w:r>
-      <w:r>
-        <w:rPr>
-          <w:rFonts w:ascii="Arial" w:hAnsi="Arial" w:cs="Arial"/>
-          <w:sz w:val="24"/>
-          <w:szCs w:val="24"/>
-        </w:rPr>
-        <w:t xml:space="preserve"> </w:t>
-      </w:r>
-      <w:r>
-        <w:rPr>
-          <w:rFonts w:ascii="Arial" w:hAnsi="Arial" w:cs="Arial"/>
-          <w:sz w:val="24"/>
-          <w:szCs w:val="24"/>
-        </w:rPr>
-        <w:t>62, 65, 68, 71, 74, 77, 80, 83, 86,</w:t>
-      </w:r>
-      <w:r>
-        <w:rPr>
-          <w:rFonts w:ascii="Arial" w:hAnsi="Arial" w:cs="Arial"/>
-          <w:sz w:val="24"/>
-          <w:szCs w:val="24"/>
-        </w:rPr>
-        <w:t xml:space="preserve"> </w:t>
-      </w:r>
-      <w:r>
-        <w:rPr>
-          <w:rFonts w:ascii="Arial" w:hAnsi="Arial" w:cs="Arial"/>
-          <w:sz w:val="24"/>
-          <w:szCs w:val="24"/>
-        </w:rPr>
-        <w:t>89,</w:t>
-      </w:r>
-      <w:r>
-        <w:rPr>
-          <w:rFonts w:ascii="Arial" w:hAnsi="Arial" w:cs="Arial"/>
-          <w:sz w:val="24"/>
-          <w:szCs w:val="24"/>
-        </w:rPr>
-        <w:t xml:space="preserve"> </w:t>
-      </w:r>
-      <w:r>
-        <w:rPr>
-          <w:rFonts w:ascii="Arial" w:hAnsi="Arial" w:cs="Arial"/>
-          <w:sz w:val="24"/>
-          <w:szCs w:val="24"/>
-        </w:rPr>
-        <w:t>92, 95, 98, 101, 104, 107, 110, 113, 116, 119,</w:t>
-      </w:r>
-      <w:r>
-        <w:rPr>
-          <w:rFonts w:ascii="Arial" w:hAnsi="Arial" w:cs="Arial"/>
-          <w:sz w:val="24"/>
-          <w:szCs w:val="24"/>
-        </w:rPr>
-        <w:t xml:space="preserve"> </w:t>
-      </w:r>
-      <w:r>
-        <w:rPr>
-          <w:rFonts w:ascii="Arial" w:hAnsi="Arial" w:cs="Arial"/>
-          <w:sz w:val="24"/>
-          <w:szCs w:val="24"/>
-        </w:rPr>
-        <w:t>122, 125, 128, 131</w:t>
-      </w:r>
-      <w:r>
-        <w:rPr>
-          <w:rFonts w:ascii="Arial" w:hAnsi="Arial" w:cs="Arial"/>
-          <w:sz w:val="24"/>
-          <w:szCs w:val="24"/>
-        </w:rPr>
-        <w:t>.</w:t>
+        <w:t xml:space="preserve">Para realizar la selección, se utilizó un intervalo sistemático de 3 </w:t>
+      </w:r>
+      <w:r>
+        <w:rPr>
+          <w:rFonts w:ascii="Arial" w:hAnsi="Arial" w:cs="Arial"/>
+          <w:sz w:val="24"/>
+          <w:szCs w:val="24"/>
+        </w:rPr>
+        <w:t xml:space="preserve">para cada conjunto de preguntas obtenidas de del análisis de cada uno de los tres archivos JSON resultados de la exportación de datos de </w:t>
+      </w:r>
+      <w:proofErr w:type="spellStart"/>
+      <w:r>
+        <w:rPr>
+          <w:rFonts w:ascii="Arial" w:hAnsi="Arial" w:cs="Arial"/>
+          <w:sz w:val="24"/>
+          <w:szCs w:val="24"/>
+        </w:rPr>
+        <w:t>Discord</w:t>
+      </w:r>
+      <w:proofErr w:type="spellEnd"/>
+      <w:r>
+        <w:rPr>
+          <w:rFonts w:ascii="Arial" w:hAnsi="Arial" w:cs="Arial"/>
+          <w:sz w:val="24"/>
+          <w:szCs w:val="24"/>
+        </w:rPr>
+        <w:t xml:space="preserve"> de las conversaciones del año 2024.</w:t>
       </w:r>
     </w:p>
     <w:p>
@@ -697,9 +577,10 @@
         <w:tblLook w:val="04A0" w:firstRow="1" w:lastRow="0" w:firstColumn="1" w:lastColumn="0" w:noHBand="0" w:noVBand="1"/>
       </w:tblPr>
       <w:tblGrid>
-        <w:gridCol w:w="1573"/>
-        <w:gridCol w:w="5669"/>
-        <w:gridCol w:w="3214"/>
+        <w:gridCol w:w="1599"/>
+        <w:gridCol w:w="964"/>
+        <w:gridCol w:w="4311"/>
+        <w:gridCol w:w="3582"/>
       </w:tblGrid>
       <w:tr>
         <w:tc>
@@ -723,6 +604,28 @@
                 <w:szCs w:val="24"/>
               </w:rPr>
               <w:t>Tipo de evaluación</w:t>
+            </w:r>
+          </w:p>
+        </w:tc>
+        <w:tc>
+          <w:tcPr>
+            <w:tcW w:w="0" w:type="auto"/>
+          </w:tcPr>
+          <w:p>
+            <w:pPr>
+              <w:rPr>
+                <w:rFonts w:ascii="Arial" w:hAnsi="Arial" w:cs="Arial"/>
+                <w:sz w:val="24"/>
+                <w:szCs w:val="24"/>
+              </w:rPr>
+            </w:pPr>
+            <w:r>
+              <w:rPr>
+                <w:rFonts w:ascii="Arial" w:hAnsi="Arial" w:cs="Arial"/>
+                <w:sz w:val="24"/>
+                <w:szCs w:val="24"/>
+              </w:rPr>
+              <w:t>Puntos</w:t>
             </w:r>
           </w:p>
         </w:tc>
@@ -796,7 +699,29 @@
                 <w:sz w:val="24"/>
                 <w:szCs w:val="24"/>
               </w:rPr>
-              <w:t>BIEN</w:t>
+              <w:t>SI</w:t>
+            </w:r>
+          </w:p>
+        </w:tc>
+        <w:tc>
+          <w:tcPr>
+            <w:tcW w:w="0" w:type="auto"/>
+          </w:tcPr>
+          <w:p>
+            <w:pPr>
+              <w:rPr>
+                <w:rFonts w:ascii="Arial" w:hAnsi="Arial" w:cs="Arial"/>
+                <w:sz w:val="24"/>
+                <w:szCs w:val="24"/>
+              </w:rPr>
+            </w:pPr>
+            <w:r>
+              <w:rPr>
+                <w:rFonts w:ascii="Arial" w:hAnsi="Arial" w:cs="Arial"/>
+                <w:sz w:val="24"/>
+                <w:szCs w:val="24"/>
+              </w:rPr>
+              <w:t>1</w:t>
             </w:r>
           </w:p>
         </w:tc>
@@ -820,7 +745,15 @@
                 <w:sz w:val="24"/>
                 <w:szCs w:val="24"/>
               </w:rPr>
-              <w:t>El mensaje es efectivamente una pregunta (académica o administrativa), clara y completa (no depende de mensajes anteriores o posteriores).</w:t>
+              <w:t>El mensaje es efectivamente una pregunta (académica o administrativa)</w:t>
+            </w:r>
+            <w:r>
+              <w:rPr>
+                <w:rFonts w:ascii="Arial" w:hAnsi="Arial" w:cs="Arial"/>
+                <w:sz w:val="24"/>
+                <w:szCs w:val="24"/>
+              </w:rPr>
+              <w:t xml:space="preserve">. </w:t>
             </w:r>
           </w:p>
         </w:tc>
@@ -865,62 +798,6 @@
               <w:t xml:space="preserve"> hoy en clase.”</w:t>
             </w:r>
           </w:p>
-        </w:tc>
-      </w:tr>
-      <w:tr>
-        <w:tc>
-          <w:tcPr>
-            <w:tcW w:w="0" w:type="auto"/>
-            <w:hideMark/>
-          </w:tcPr>
-          <w:p>
-            <w:pPr>
-              <w:spacing w:after="160" w:line="259" w:lineRule="auto"/>
-              <w:rPr>
-                <w:rFonts w:ascii="Arial" w:hAnsi="Arial" w:cs="Arial"/>
-                <w:sz w:val="24"/>
-                <w:szCs w:val="24"/>
-              </w:rPr>
-            </w:pPr>
-            <w:r>
-              <w:rPr>
-                <w:rFonts w:ascii="Arial" w:hAnsi="Arial" w:cs="Arial"/>
-                <w:sz w:val="24"/>
-                <w:szCs w:val="24"/>
-              </w:rPr>
-              <w:t>REGULAR</w:t>
-            </w:r>
-          </w:p>
-        </w:tc>
-        <w:tc>
-          <w:tcPr>
-            <w:tcW w:w="0" w:type="auto"/>
-            <w:hideMark/>
-          </w:tcPr>
-          <w:p>
-            <w:pPr>
-              <w:spacing w:after="160" w:line="259" w:lineRule="auto"/>
-              <w:rPr>
-                <w:rFonts w:ascii="Arial" w:hAnsi="Arial" w:cs="Arial"/>
-                <w:sz w:val="24"/>
-                <w:szCs w:val="24"/>
-              </w:rPr>
-            </w:pPr>
-            <w:r>
-              <w:rPr>
-                <w:rFonts w:ascii="Arial" w:hAnsi="Arial" w:cs="Arial"/>
-                <w:sz w:val="24"/>
-                <w:szCs w:val="24"/>
-              </w:rPr>
-              <w:t>El mensaje es una pregunta, pero necesita contexto para entenderse (es dependiente de otros mensajes) o puede no ser útil como parte de una base de conocimiento.</w:t>
-            </w:r>
-          </w:p>
-        </w:tc>
-        <w:tc>
-          <w:tcPr>
-            <w:tcW w:w="0" w:type="auto"/>
-            <w:hideMark/>
-          </w:tcPr>
           <w:p>
             <w:pPr>
               <w:spacing w:after="160" w:line="259" w:lineRule="auto"/>
@@ -962,7 +839,29 @@
                 <w:sz w:val="24"/>
                 <w:szCs w:val="24"/>
               </w:rPr>
-              <w:t>MAL</w:t>
+              <w:t>NO</w:t>
+            </w:r>
+          </w:p>
+        </w:tc>
+        <w:tc>
+          <w:tcPr>
+            <w:tcW w:w="0" w:type="auto"/>
+          </w:tcPr>
+          <w:p>
+            <w:pPr>
+              <w:rPr>
+                <w:rFonts w:ascii="Arial" w:hAnsi="Arial" w:cs="Arial"/>
+                <w:sz w:val="24"/>
+                <w:szCs w:val="24"/>
+              </w:rPr>
+            </w:pPr>
+            <w:r>
+              <w:rPr>
+                <w:rFonts w:ascii="Arial" w:hAnsi="Arial" w:cs="Arial"/>
+                <w:sz w:val="24"/>
+                <w:szCs w:val="24"/>
+              </w:rPr>
+              <w:t>0</w:t>
             </w:r>
           </w:p>
         </w:tc>
@@ -1076,9 +975,10 @@
         <w:tblLook w:val="04A0" w:firstRow="1" w:lastRow="0" w:firstColumn="1" w:lastColumn="0" w:noHBand="0" w:noVBand="1"/>
       </w:tblPr>
       <w:tblGrid>
-        <w:gridCol w:w="1552"/>
-        <w:gridCol w:w="5098"/>
-        <w:gridCol w:w="3806"/>
+        <w:gridCol w:w="1528"/>
+        <w:gridCol w:w="964"/>
+        <w:gridCol w:w="4787"/>
+        <w:gridCol w:w="3177"/>
       </w:tblGrid>
       <w:tr>
         <w:tc>
@@ -1102,6 +1002,28 @@
                 <w:szCs w:val="24"/>
               </w:rPr>
               <w:t>Tipo de evaluación</w:t>
+            </w:r>
+          </w:p>
+        </w:tc>
+        <w:tc>
+          <w:tcPr>
+            <w:tcW w:w="0" w:type="auto"/>
+          </w:tcPr>
+          <w:p>
+            <w:pPr>
+              <w:rPr>
+                <w:rFonts w:ascii="Arial" w:hAnsi="Arial" w:cs="Arial"/>
+                <w:sz w:val="24"/>
+                <w:szCs w:val="24"/>
+              </w:rPr>
+            </w:pPr>
+            <w:r>
+              <w:rPr>
+                <w:rFonts w:ascii="Arial" w:hAnsi="Arial" w:cs="Arial"/>
+                <w:sz w:val="24"/>
+                <w:szCs w:val="24"/>
+              </w:rPr>
+              <w:t>Puntos</w:t>
             </w:r>
           </w:p>
         </w:tc>
@@ -1175,7 +1097,29 @@
                 <w:sz w:val="24"/>
                 <w:szCs w:val="24"/>
               </w:rPr>
-              <w:t>BIEN</w:t>
+              <w:t>SI</w:t>
+            </w:r>
+          </w:p>
+        </w:tc>
+        <w:tc>
+          <w:tcPr>
+            <w:tcW w:w="0" w:type="auto"/>
+          </w:tcPr>
+          <w:p>
+            <w:pPr>
+              <w:rPr>
+                <w:rFonts w:ascii="Arial" w:hAnsi="Arial" w:cs="Arial"/>
+                <w:sz w:val="24"/>
+                <w:szCs w:val="24"/>
+              </w:rPr>
+            </w:pPr>
+            <w:r>
+              <w:rPr>
+                <w:rFonts w:ascii="Arial" w:hAnsi="Arial" w:cs="Arial"/>
+                <w:sz w:val="24"/>
+                <w:szCs w:val="24"/>
+              </w:rPr>
+              <w:t>1</w:t>
             </w:r>
           </w:p>
         </w:tc>
@@ -1249,18 +1193,16 @@
                 <w:sz w:val="24"/>
                 <w:szCs w:val="24"/>
               </w:rPr>
-              <w:t>REGULAR</w:t>
+              <w:t>NO</w:t>
             </w:r>
           </w:p>
         </w:tc>
         <w:tc>
           <w:tcPr>
             <w:tcW w:w="0" w:type="auto"/>
-            <w:hideMark/>
           </w:tcPr>
           <w:p>
             <w:pPr>
-              <w:spacing w:after="160" w:line="259" w:lineRule="auto"/>
               <w:rPr>
                 <w:rFonts w:ascii="Arial" w:hAnsi="Arial" w:cs="Arial"/>
                 <w:sz w:val="24"/>
@@ -1273,57 +1215,7 @@
                 <w:sz w:val="24"/>
                 <w:szCs w:val="24"/>
               </w:rPr>
-              <w:t>Las respuestas son parciales, poco claras o necesitan demasiado contexto para comprenderse.</w:t>
-            </w:r>
-          </w:p>
-        </w:tc>
-        <w:tc>
-          <w:tcPr>
-            <w:tcW w:w="0" w:type="auto"/>
-            <w:hideMark/>
-          </w:tcPr>
-          <w:p>
-            <w:pPr>
-              <w:spacing w:after="160" w:line="259" w:lineRule="auto"/>
-              <w:rPr>
-                <w:rFonts w:ascii="Arial" w:hAnsi="Arial" w:cs="Arial"/>
-                <w:sz w:val="24"/>
-                <w:szCs w:val="24"/>
-              </w:rPr>
-            </w:pPr>
-            <w:r>
-              <w:rPr>
-                <w:rFonts w:ascii="Arial" w:hAnsi="Arial" w:cs="Arial"/>
-                <w:sz w:val="24"/>
-                <w:szCs w:val="24"/>
-              </w:rPr>
-              <w:t>El docente agrega un comentario útil después de que el alumno ya había cerrado la conversación.</w:t>
-            </w:r>
-          </w:p>
-        </w:tc>
-      </w:tr>
-      <w:tr>
-        <w:tc>
-          <w:tcPr>
-            <w:tcW w:w="0" w:type="auto"/>
-            <w:hideMark/>
-          </w:tcPr>
-          <w:p>
-            <w:pPr>
-              <w:spacing w:after="160" w:line="259" w:lineRule="auto"/>
-              <w:rPr>
-                <w:rFonts w:ascii="Arial" w:hAnsi="Arial" w:cs="Arial"/>
-                <w:sz w:val="24"/>
-                <w:szCs w:val="24"/>
-              </w:rPr>
-            </w:pPr>
-            <w:r>
-              <w:rPr>
-                <w:rFonts w:ascii="Arial" w:hAnsi="Arial" w:cs="Arial"/>
-                <w:sz w:val="24"/>
-                <w:szCs w:val="24"/>
-              </w:rPr>
-              <w:t>MAL</w:t>
+              <w:t>0</w:t>
             </w:r>
           </w:p>
         </w:tc>
@@ -1365,13 +1257,23 @@
                 <w:szCs w:val="24"/>
               </w:rPr>
             </w:pPr>
+            <w:proofErr w:type="gramStart"/>
             <w:r>
               <w:rPr>
                 <w:rFonts w:ascii="Arial" w:hAnsi="Arial" w:cs="Arial"/>
                 <w:sz w:val="24"/>
                 <w:szCs w:val="24"/>
               </w:rPr>
-              <w:t>A una consulta técnica sobre Git se responde solo con “Gracias, era eso!”.</w:t>
+              <w:t>A una consulta técnica sobre Git se responde solo con “Gracias, era eso!</w:t>
+            </w:r>
+            <w:proofErr w:type="gramEnd"/>
+            <w:r>
+              <w:rPr>
+                <w:rFonts w:ascii="Arial" w:hAnsi="Arial" w:cs="Arial"/>
+                <w:sz w:val="24"/>
+                <w:szCs w:val="24"/>
+              </w:rPr>
+              <w:t>”.</w:t>
             </w:r>
           </w:p>
         </w:tc>
@@ -1388,7 +1290,9 @@
           <w:u w:val="single"/>
         </w:rPr>
       </w:pPr>
-      <w:r>
+    </w:p>
+    <w:p>
+      <w:pPr>
         <w:rPr>
           <w:rFonts w:ascii="Arial" w:hAnsi="Arial" w:cs="Arial"/>
           <w:b/>
@@ -1397,6 +1301,64 @@
           <w:szCs w:val="24"/>
           <w:u w:val="single"/>
         </w:rPr>
+      </w:pPr>
+    </w:p>
+    <w:p>
+      <w:pPr>
+        <w:rPr>
+          <w:rFonts w:ascii="Arial" w:hAnsi="Arial" w:cs="Arial"/>
+          <w:b/>
+          <w:bCs/>
+          <w:sz w:val="24"/>
+          <w:szCs w:val="24"/>
+          <w:u w:val="single"/>
+        </w:rPr>
+      </w:pPr>
+    </w:p>
+    <w:p>
+      <w:pPr>
+        <w:rPr>
+          <w:rFonts w:ascii="Arial" w:hAnsi="Arial" w:cs="Arial"/>
+          <w:b/>
+          <w:bCs/>
+          <w:sz w:val="24"/>
+          <w:szCs w:val="24"/>
+          <w:u w:val="single"/>
+        </w:rPr>
+      </w:pPr>
+    </w:p>
+    <w:p>
+      <w:pPr>
+        <w:rPr>
+          <w:rFonts w:ascii="Arial" w:hAnsi="Arial" w:cs="Arial"/>
+          <w:b/>
+          <w:bCs/>
+          <w:sz w:val="24"/>
+          <w:szCs w:val="24"/>
+          <w:u w:val="single"/>
+        </w:rPr>
+      </w:pPr>
+    </w:p>
+    <w:p>
+      <w:pPr>
+        <w:rPr>
+          <w:rFonts w:ascii="Arial" w:hAnsi="Arial" w:cs="Arial"/>
+          <w:b/>
+          <w:bCs/>
+          <w:sz w:val="24"/>
+          <w:szCs w:val="24"/>
+          <w:u w:val="single"/>
+        </w:rPr>
+      </w:pPr>
+      <w:r>
+        <w:rPr>
+          <w:rFonts w:ascii="Arial" w:hAnsi="Arial" w:cs="Arial"/>
+          <w:b/>
+          <w:bCs/>
+          <w:sz w:val="24"/>
+          <w:szCs w:val="24"/>
+          <w:u w:val="single"/>
+        </w:rPr>
         <w:lastRenderedPageBreak/>
         <w:t>Métricas de calidad evaluadas</w:t>
       </w:r>
@@ -1415,7 +1377,7 @@
           <w:sz w:val="24"/>
           <w:szCs w:val="24"/>
         </w:rPr>
-        <w:t>En esta etapa se calculó únicamente la precisión, tanto en la detección de preguntas como de respuestas:</w:t>
+        <w:t>En esta etapa se calculó la precisión en la detección respuestas:</w:t>
       </w:r>
     </w:p>
     <w:p>
@@ -1436,118 +1398,7 @@
           <w:sz w:val="24"/>
           <w:szCs w:val="24"/>
         </w:rPr>
-        <w:t>P</w:t>
-      </w:r>
-      <w:r>
-        <w:rPr>
-          <w:rFonts w:ascii="Arial" w:hAnsi="Arial" w:cs="Arial"/>
-          <w:sz w:val="24"/>
-          <w:szCs w:val="24"/>
-        </w:rPr>
-        <w:t>recisión</w:t>
-      </w:r>
-      <w:r>
-        <w:rPr>
-          <w:rFonts w:ascii="Arial" w:hAnsi="Arial" w:cs="Arial"/>
-          <w:sz w:val="24"/>
-          <w:szCs w:val="24"/>
-        </w:rPr>
-        <w:t xml:space="preserve"> </w:t>
-      </w:r>
-      <w:r>
-        <w:rPr>
-          <w:rFonts w:ascii="Arial" w:hAnsi="Arial" w:cs="Arial"/>
-          <w:sz w:val="24"/>
-          <w:szCs w:val="24"/>
-        </w:rPr>
-        <w:t>en</w:t>
-      </w:r>
-      <w:r>
-        <w:rPr>
-          <w:rFonts w:ascii="Arial" w:hAnsi="Arial" w:cs="Arial"/>
-          <w:sz w:val="24"/>
-          <w:szCs w:val="24"/>
-        </w:rPr>
-        <w:t xml:space="preserve"> preguntas</w:t>
-      </w:r>
-      <w:r>
-        <w:rPr>
-          <w:rFonts w:ascii="Arial" w:hAnsi="Arial" w:cs="Arial"/>
-          <w:sz w:val="24"/>
-          <w:szCs w:val="24"/>
-        </w:rPr>
-        <w:t xml:space="preserve"> = </w:t>
-      </w:r>
-      <m:oMath>
-        <m:f>
-          <m:fPr>
-            <m:ctrlPr>
-              <w:rPr>
-                <w:rFonts w:ascii="Cambria Math" w:hAnsi="Cambria Math" w:cs="Arial"/>
-                <w:i/>
-                <w:sz w:val="24"/>
-                <w:szCs w:val="24"/>
-              </w:rPr>
-            </m:ctrlPr>
-          </m:fPr>
-          <m:num>
-            <m:r>
-              <w:rPr>
-                <w:rFonts w:ascii="Cambria Math" w:hAnsi="Cambria Math" w:cs="Arial"/>
-                <w:sz w:val="24"/>
-                <w:szCs w:val="24"/>
-              </w:rPr>
-              <m:t>Cantidad de preguntas bien detectadas</m:t>
-            </m:r>
-          </m:num>
-          <m:den>
-            <m:r>
-              <w:rPr>
-                <w:rFonts w:ascii="Cambria Math" w:hAnsi="Cambria Math" w:cs="Arial"/>
-                <w:sz w:val="24"/>
-                <w:szCs w:val="24"/>
-              </w:rPr>
-              <m:t>Cantidad de preguntas detectadas</m:t>
-            </m:r>
-          </m:den>
-        </m:f>
-      </m:oMath>
-    </w:p>
-    <w:p>
-      <w:pPr>
-        <w:numPr>
-          <w:ilvl w:val="1"/>
-          <w:numId w:val="22"/>
-        </w:numPr>
-        <w:rPr>
-          <w:rFonts w:ascii="Arial" w:hAnsi="Arial" w:cs="Arial"/>
-          <w:sz w:val="24"/>
-          <w:szCs w:val="24"/>
-        </w:rPr>
-      </w:pPr>
-      <w:r>
-        <w:rPr>
-          <w:rFonts w:ascii="Arial" w:hAnsi="Arial" w:cs="Arial"/>
-          <w:sz w:val="24"/>
-          <w:szCs w:val="24"/>
-        </w:rPr>
-        <w:t xml:space="preserve">Precisión de </w:t>
-      </w:r>
-      <w:r>
-        <w:rPr>
-          <w:rFonts w:ascii="Arial" w:hAnsi="Arial" w:cs="Arial"/>
-          <w:sz w:val="24"/>
-          <w:szCs w:val="24"/>
-        </w:rPr>
-        <w:t>respuestas</w:t>
-      </w:r>
-      <w:r>
-        <w:rPr>
-          <w:rFonts w:ascii="Arial" w:hAnsi="Arial" w:cs="Arial"/>
-          <w:sz w:val="24"/>
-          <w:szCs w:val="24"/>
-        </w:rPr>
-        <w:t xml:space="preserve"> = </w:t>
+        <w:t xml:space="preserve">Precisión de respuestas = </w:t>
       </w:r>
       <m:oMath>
         <m:f>
@@ -1681,15 +1532,7 @@
           <w:sz w:val="24"/>
           <w:szCs w:val="24"/>
         </w:rPr>
-        <w:t xml:space="preserve"> </w:t>
-      </w:r>
-      <w:r>
-        <w:rPr>
-          <w:rFonts w:ascii="Arial" w:hAnsi="Arial" w:cs="Arial"/>
-          <w:sz w:val="24"/>
-          <w:szCs w:val="24"/>
-        </w:rPr>
-        <w:t>ya que no se conoce la cantidad total real de preguntas o respuestas existentes en los archivos JSON.</w:t>
+        <w:t xml:space="preserve"> ya que no se conoce la cantidad total real de preguntas o respuestas existentes en los archivos JSON.</w:t>
       </w:r>
     </w:p>
     <w:p>
@@ -1969,8 +1812,17 @@
                 <w:rFonts w:ascii="Cambria Math" w:hAnsi="Cambria Math" w:cs="Arial"/>
                 <w:sz w:val="24"/>
                 <w:szCs w:val="24"/>
-              </w:rPr>
-              <m:t>2 * Precisi</m:t>
+                <w:lang w:val="en-US"/>
+              </w:rPr>
+              <m:t xml:space="preserve">2 * </m:t>
+            </m:r>
+            <m:r>
+              <w:rPr>
+                <w:rFonts w:ascii="Cambria Math" w:hAnsi="Cambria Math" w:cs="Arial"/>
+                <w:sz w:val="24"/>
+                <w:szCs w:val="24"/>
+              </w:rPr>
+              <m:t>Precisi</m:t>
             </m:r>
             <m:r>
               <w:rPr>
@@ -2087,8 +1939,223 @@
           <w:sz w:val="24"/>
           <w:szCs w:val="24"/>
         </w:rPr>
-        <w:t xml:space="preserve">La validación se realizó el 30 de abril de 2025, sobre el archivo </w:t>
-      </w:r>
+        <w:t xml:space="preserve">La validación se realizó el </w:t>
+      </w:r>
+      <w:r>
+        <w:rPr>
+          <w:rFonts w:ascii="Arial" w:hAnsi="Arial" w:cs="Arial"/>
+          <w:sz w:val="24"/>
+          <w:szCs w:val="24"/>
+        </w:rPr>
+        <w:t>26</w:t>
+      </w:r>
+      <w:r>
+        <w:rPr>
+          <w:rFonts w:ascii="Arial" w:hAnsi="Arial" w:cs="Arial"/>
+          <w:sz w:val="24"/>
+          <w:szCs w:val="24"/>
+        </w:rPr>
+        <w:t xml:space="preserve"> de </w:t>
+      </w:r>
+      <w:r>
+        <w:rPr>
+          <w:rFonts w:ascii="Arial" w:hAnsi="Arial" w:cs="Arial"/>
+          <w:sz w:val="24"/>
+          <w:szCs w:val="24"/>
+        </w:rPr>
+        <w:t>MAYO</w:t>
+      </w:r>
+      <w:r>
+        <w:rPr>
+          <w:rFonts w:ascii="Arial" w:hAnsi="Arial" w:cs="Arial"/>
+          <w:sz w:val="24"/>
+          <w:szCs w:val="24"/>
+        </w:rPr>
+        <w:t xml:space="preserve"> de 2025, sobre </w:t>
+      </w:r>
+      <w:r>
+        <w:rPr>
+          <w:rFonts w:ascii="Arial" w:hAnsi="Arial" w:cs="Arial"/>
+          <w:sz w:val="24"/>
+          <w:szCs w:val="24"/>
+        </w:rPr>
+        <w:t>los</w:t>
+      </w:r>
+      <w:r>
+        <w:rPr>
+          <w:rFonts w:ascii="Arial" w:hAnsi="Arial" w:cs="Arial"/>
+          <w:sz w:val="24"/>
+          <w:szCs w:val="24"/>
+        </w:rPr>
+        <w:t xml:space="preserve"> archivo</w:t>
+      </w:r>
+      <w:r>
+        <w:rPr>
+          <w:rFonts w:ascii="Arial" w:hAnsi="Arial" w:cs="Arial"/>
+          <w:sz w:val="24"/>
+          <w:szCs w:val="24"/>
+        </w:rPr>
+        <w:t>s:</w:t>
+      </w:r>
+    </w:p>
+    <w:p>
+      <w:pPr>
+        <w:pStyle w:val="Prrafodelista"/>
+        <w:numPr>
+          <w:ilvl w:val="0"/>
+          <w:numId w:val="32"/>
+        </w:numPr>
+        <w:rPr>
+          <w:rFonts w:ascii="Arial" w:hAnsi="Arial" w:cs="Arial"/>
+          <w:sz w:val="24"/>
+          <w:szCs w:val="24"/>
+        </w:rPr>
+      </w:pPr>
+      <w:proofErr w:type="gramStart"/>
+      <w:r>
+        <w:rPr>
+          <w:rFonts w:ascii="Arial" w:hAnsi="Arial" w:cs="Arial"/>
+          <w:sz w:val="24"/>
+          <w:szCs w:val="24"/>
+        </w:rPr>
+        <w:t>“ log</w:t>
+      </w:r>
+      <w:proofErr w:type="gramEnd"/>
+      <w:r>
+        <w:rPr>
+          <w:rFonts w:ascii="Arial" w:hAnsi="Arial" w:cs="Arial"/>
+          <w:sz w:val="24"/>
+          <w:szCs w:val="24"/>
+        </w:rPr>
+        <w:t>_</w:t>
+      </w:r>
+      <w:r>
+        <w:rPr>
+          <w:rFonts w:ascii="Arial" w:hAnsi="Arial" w:cs="Arial"/>
+          <w:sz w:val="24"/>
+          <w:szCs w:val="24"/>
+        </w:rPr>
+        <w:t>preguntas_efectivamente_persistidas_1</w:t>
+      </w:r>
+      <w:r>
+        <w:rPr>
+          <w:rFonts w:ascii="Arial" w:hAnsi="Arial" w:cs="Arial"/>
+          <w:sz w:val="24"/>
+          <w:szCs w:val="24"/>
+        </w:rPr>
+        <w:t>”</w:t>
+      </w:r>
+    </w:p>
+    <w:p>
+      <w:pPr>
+        <w:pStyle w:val="Prrafodelista"/>
+        <w:numPr>
+          <w:ilvl w:val="0"/>
+          <w:numId w:val="32"/>
+        </w:numPr>
+        <w:rPr>
+          <w:rFonts w:ascii="Arial" w:hAnsi="Arial" w:cs="Arial"/>
+          <w:sz w:val="24"/>
+          <w:szCs w:val="24"/>
+        </w:rPr>
+      </w:pPr>
+      <w:proofErr w:type="gramStart"/>
+      <w:r>
+        <w:rPr>
+          <w:rFonts w:ascii="Arial" w:hAnsi="Arial" w:cs="Arial"/>
+          <w:sz w:val="24"/>
+          <w:szCs w:val="24"/>
+        </w:rPr>
+        <w:t>“ log</w:t>
+      </w:r>
+      <w:proofErr w:type="gramEnd"/>
+      <w:r>
+        <w:rPr>
+          <w:rFonts w:ascii="Arial" w:hAnsi="Arial" w:cs="Arial"/>
+          <w:sz w:val="24"/>
+          <w:szCs w:val="24"/>
+        </w:rPr>
+        <w:t>_preguntas_efectivamente_persistidas_</w:t>
+      </w:r>
+      <w:r>
+        <w:rPr>
+          <w:rFonts w:ascii="Arial" w:hAnsi="Arial" w:cs="Arial"/>
+          <w:sz w:val="24"/>
+          <w:szCs w:val="24"/>
+        </w:rPr>
+        <w:t>2</w:t>
+      </w:r>
+      <w:r>
+        <w:rPr>
+          <w:rFonts w:ascii="Arial" w:hAnsi="Arial" w:cs="Arial"/>
+          <w:sz w:val="24"/>
+          <w:szCs w:val="24"/>
+        </w:rPr>
+        <w:t>”</w:t>
+      </w:r>
+    </w:p>
+    <w:p>
+      <w:pPr>
+        <w:pStyle w:val="Prrafodelista"/>
+        <w:numPr>
+          <w:ilvl w:val="0"/>
+          <w:numId w:val="32"/>
+        </w:numPr>
+        <w:rPr>
+          <w:rFonts w:ascii="Arial" w:hAnsi="Arial" w:cs="Arial"/>
+          <w:sz w:val="24"/>
+          <w:szCs w:val="24"/>
+        </w:rPr>
+      </w:pPr>
+      <w:proofErr w:type="gramStart"/>
+      <w:r>
+        <w:rPr>
+          <w:rFonts w:ascii="Arial" w:hAnsi="Arial" w:cs="Arial"/>
+          <w:sz w:val="24"/>
+          <w:szCs w:val="24"/>
+        </w:rPr>
+        <w:t>“ log</w:t>
+      </w:r>
+      <w:proofErr w:type="gramEnd"/>
+      <w:r>
+        <w:rPr>
+          <w:rFonts w:ascii="Arial" w:hAnsi="Arial" w:cs="Arial"/>
+          <w:sz w:val="24"/>
+          <w:szCs w:val="24"/>
+        </w:rPr>
+        <w:t>_preguntas_efectivamente_persistidas_</w:t>
+      </w:r>
+      <w:r>
+        <w:rPr>
+          <w:rFonts w:ascii="Arial" w:hAnsi="Arial" w:cs="Arial"/>
+          <w:sz w:val="24"/>
+          <w:szCs w:val="24"/>
+        </w:rPr>
+        <w:t>3</w:t>
+      </w:r>
+      <w:r>
+        <w:rPr>
+          <w:rFonts w:ascii="Arial" w:hAnsi="Arial" w:cs="Arial"/>
+          <w:sz w:val="24"/>
+          <w:szCs w:val="24"/>
+        </w:rPr>
+        <w:t>”</w:t>
+      </w:r>
+    </w:p>
+    <w:p>
+      <w:pPr>
+        <w:pStyle w:val="Prrafodelista"/>
+        <w:numPr>
+          <w:ilvl w:val="0"/>
+          <w:numId w:val="32"/>
+        </w:numPr>
+        <w:rPr>
+          <w:rFonts w:ascii="Arial" w:hAnsi="Arial" w:cs="Arial"/>
+          <w:sz w:val="24"/>
+          <w:szCs w:val="24"/>
+        </w:rPr>
+      </w:pPr>
+      <w:proofErr w:type="gramStart"/>
       <w:r>
         <w:rPr>
           <w:rFonts w:ascii="Arial" w:hAnsi="Arial" w:cs="Arial"/>
@@ -2104,7 +2171,16 @@
           <w:sz w:val="24"/>
           <w:szCs w:val="24"/>
         </w:rPr>
-        <w:t>log_preguntas_respuestas</w:t>
+        <w:t>log</w:t>
+      </w:r>
+      <w:proofErr w:type="gramEnd"/>
+      <w:r>
+        <w:rPr>
+          <w:rFonts w:ascii="Arial" w:hAnsi="Arial" w:cs="Arial"/>
+          <w:sz w:val="24"/>
+          <w:szCs w:val="24"/>
+        </w:rPr>
+        <w:t>_procesamiento_con_preguntas_cerradas</w:t>
       </w:r>
       <w:proofErr w:type="spellEnd"/>
       <w:r>
@@ -2115,13 +2191,62 @@
         </w:rPr>
         <w:t xml:space="preserve">” </w:t>
       </w:r>
-      <w:r>
-        <w:rPr>
-          <w:rFonts w:ascii="Arial" w:hAnsi="Arial" w:cs="Arial"/>
-          <w:sz w:val="24"/>
-          <w:szCs w:val="24"/>
-        </w:rPr>
-        <w:t>generado por el sistema de detección automática.</w:t>
+    </w:p>
+    <w:p>
+      <w:pPr>
+        <w:rPr>
+          <w:rFonts w:ascii="Arial" w:hAnsi="Arial" w:cs="Arial"/>
+          <w:sz w:val="24"/>
+          <w:szCs w:val="24"/>
+        </w:rPr>
+      </w:pPr>
+      <w:r>
+        <w:rPr>
+          <w:rFonts w:ascii="Arial" w:hAnsi="Arial" w:cs="Arial"/>
+          <w:sz w:val="24"/>
+          <w:szCs w:val="24"/>
+        </w:rPr>
+        <w:t xml:space="preserve">donde se registraron las preguntas y respuestas </w:t>
+      </w:r>
+      <w:r>
+        <w:rPr>
+          <w:rFonts w:ascii="Arial" w:hAnsi="Arial" w:cs="Arial"/>
+          <w:sz w:val="24"/>
+          <w:szCs w:val="24"/>
+        </w:rPr>
+        <w:t>dete</w:t>
+      </w:r>
+      <w:r>
+        <w:rPr>
+          <w:rFonts w:ascii="Arial" w:hAnsi="Arial" w:cs="Arial"/>
+          <w:sz w:val="24"/>
+          <w:szCs w:val="24"/>
+        </w:rPr>
+        <w:t>ctadas</w:t>
+      </w:r>
+      <w:r>
+        <w:rPr>
+          <w:rFonts w:ascii="Arial" w:hAnsi="Arial" w:cs="Arial"/>
+          <w:sz w:val="24"/>
+          <w:szCs w:val="24"/>
+        </w:rPr>
+        <w:t xml:space="preserve"> automática</w:t>
+      </w:r>
+      <w:r>
+        <w:rPr>
+          <w:rFonts w:ascii="Arial" w:hAnsi="Arial" w:cs="Arial"/>
+          <w:sz w:val="24"/>
+          <w:szCs w:val="24"/>
+        </w:rPr>
+        <w:t>mente</w:t>
+      </w:r>
+      <w:r>
+        <w:rPr>
+          <w:rFonts w:ascii="Arial" w:hAnsi="Arial" w:cs="Arial"/>
+          <w:sz w:val="24"/>
+          <w:szCs w:val="24"/>
+        </w:rPr>
+        <w:t>.</w:t>
       </w:r>
     </w:p>
     <w:p>
@@ -2143,14 +2268,22 @@
           <w:sz w:val="24"/>
           <w:szCs w:val="24"/>
         </w:rPr>
-        <w:t>Cantidad de preguntas evaluadas: 44</w:t>
+        <w:t xml:space="preserve">Cantidad de preguntas evaluadas: </w:t>
+      </w:r>
+      <w:r>
+        <w:rPr>
+          <w:rFonts w:ascii="Arial" w:hAnsi="Arial" w:cs="Arial"/>
+          <w:sz w:val="24"/>
+          <w:szCs w:val="24"/>
+        </w:rPr>
+        <w:t>160</w:t>
       </w:r>
     </w:p>
     <w:p>
       <w:pPr>
         <w:pStyle w:val="Prrafodelista"/>
         <w:numPr>
-          <w:ilvl w:val="1"/>
+          <w:ilvl w:val="2"/>
           <w:numId w:val="22"/>
         </w:numPr>
         <w:rPr>
@@ -2165,14 +2298,22 @@
           <w:sz w:val="24"/>
           <w:szCs w:val="24"/>
         </w:rPr>
-        <w:t>Precisión de preguntas: 98,86%</w:t>
+        <w:t xml:space="preserve">Del primer lote se analizaron </w:t>
+      </w:r>
+      <w:r>
+        <w:rPr>
+          <w:rFonts w:ascii="Arial" w:hAnsi="Arial" w:cs="Arial"/>
+          <w:sz w:val="24"/>
+          <w:szCs w:val="24"/>
+        </w:rPr>
+        <w:t>63 preguntas, me dio 90,48% respondidas. Como el margen de error es ±7.25%, el valor real podría estar entre 83,23 % y 97,73%.</w:t>
       </w:r>
     </w:p>
     <w:p>
       <w:pPr>
         <w:pStyle w:val="Prrafodelista"/>
         <w:numPr>
-          <w:ilvl w:val="1"/>
+          <w:ilvl w:val="2"/>
           <w:numId w:val="22"/>
         </w:numPr>
         <w:rPr>
@@ -2187,14 +2328,30 @@
           <w:sz w:val="24"/>
           <w:szCs w:val="24"/>
         </w:rPr>
-        <w:t>Precisión de respuestas: 89,77%</w:t>
+        <w:t xml:space="preserve">En el </w:t>
+      </w:r>
+      <w:r>
+        <w:rPr>
+          <w:rFonts w:ascii="Arial" w:hAnsi="Arial" w:cs="Arial"/>
+          <w:sz w:val="24"/>
+          <w:szCs w:val="24"/>
+        </w:rPr>
+        <w:t>segundo</w:t>
+      </w:r>
+      <w:r>
+        <w:rPr>
+          <w:rFonts w:ascii="Arial" w:hAnsi="Arial" w:cs="Arial"/>
+          <w:sz w:val="24"/>
+          <w:szCs w:val="24"/>
+        </w:rPr>
+        <w:t xml:space="preserve"> analicé 51 preguntas, me dio 92% respondidas. Como el margen de error es ±7.38%, el valor real podría estar entre 84,62 % y 99,38%.</w:t>
       </w:r>
     </w:p>
     <w:p>
       <w:pPr>
         <w:pStyle w:val="Prrafodelista"/>
         <w:numPr>
-          <w:ilvl w:val="1"/>
+          <w:ilvl w:val="2"/>
           <w:numId w:val="22"/>
         </w:numPr>
         <w:rPr>
@@ -2209,7 +2366,23 @@
           <w:sz w:val="24"/>
           <w:szCs w:val="24"/>
         </w:rPr>
-        <w:t>Precisión combinada (preguntas con sus respuestas): 94,32%</w:t>
+        <w:t xml:space="preserve">En el </w:t>
+      </w:r>
+      <w:r>
+        <w:rPr>
+          <w:rFonts w:ascii="Arial" w:hAnsi="Arial" w:cs="Arial"/>
+          <w:sz w:val="24"/>
+          <w:szCs w:val="24"/>
+        </w:rPr>
+        <w:t>tercer lote</w:t>
+      </w:r>
+      <w:r>
+        <w:rPr>
+          <w:rFonts w:ascii="Arial" w:hAnsi="Arial" w:cs="Arial"/>
+          <w:sz w:val="24"/>
+          <w:szCs w:val="24"/>
+        </w:rPr>
+        <w:t xml:space="preserve"> analicé 46 preguntas, me dio 85% respondidas. Como el margen de error es ±10.38%, el valor real podría estar entre 74,62 % y 95,38%.</w:t>
       </w:r>
     </w:p>
     <w:p>
@@ -2247,27 +2420,6 @@
           <w:sz w:val="24"/>
           <w:szCs w:val="24"/>
         </w:rPr>
-        <w:t>Alta precisión en la detección de preguntas: solo se pierde 0,5 puntos en toda la muestra.</w:t>
-      </w:r>
-    </w:p>
-    <w:p>
-      <w:pPr>
-        <w:numPr>
-          <w:ilvl w:val="0"/>
-          <w:numId w:val="30"/>
-        </w:numPr>
-        <w:rPr>
-          <w:rFonts w:ascii="Arial" w:hAnsi="Arial" w:cs="Arial"/>
-          <w:sz w:val="24"/>
-          <w:szCs w:val="24"/>
-        </w:rPr>
-      </w:pPr>
-      <w:r>
-        <w:rPr>
-          <w:rFonts w:ascii="Arial" w:hAnsi="Arial" w:cs="Arial"/>
-          <w:sz w:val="24"/>
-          <w:szCs w:val="24"/>
-        </w:rPr>
         <w:t xml:space="preserve">Buena precisión en respuestas: aunque algunas preguntas quedaron sin respuesta o fueron parcialmente respondidas, se justifica por </w:t>
       </w:r>
       <w:r>
@@ -2327,206 +2479,6 @@
           <w:szCs w:val="24"/>
         </w:rPr>
         <w:t>: hay idas y vueltas de mensajes de distintos usuarios.</w:t>
-      </w:r>
-    </w:p>
-    <w:p>
-      <w:pPr>
-        <w:rPr>
-          <w:rFonts w:ascii="Arial" w:hAnsi="Arial" w:cs="Arial"/>
-          <w:sz w:val="24"/>
-          <w:szCs w:val="24"/>
-        </w:rPr>
-      </w:pPr>
-      <w:r>
-        <w:rPr>
-          <w:rFonts w:ascii="Arial" w:hAnsi="Arial" w:cs="Arial"/>
-          <w:sz w:val="24"/>
-          <w:szCs w:val="24"/>
-        </w:rPr>
-        <w:t>Casos complejos observados:</w:t>
-      </w:r>
-    </w:p>
-    <w:p>
-      <w:pPr>
-        <w:numPr>
-          <w:ilvl w:val="0"/>
-          <w:numId w:val="31"/>
-        </w:numPr>
-        <w:rPr>
-          <w:rFonts w:ascii="Arial" w:hAnsi="Arial" w:cs="Arial"/>
-          <w:sz w:val="24"/>
-          <w:szCs w:val="24"/>
-        </w:rPr>
-      </w:pPr>
-      <w:r>
-        <w:rPr>
-          <w:rFonts w:ascii="Arial" w:hAnsi="Arial" w:cs="Arial"/>
-          <w:sz w:val="24"/>
-          <w:szCs w:val="24"/>
-        </w:rPr>
-        <w:t xml:space="preserve">#3: </w:t>
-      </w:r>
-      <w:r>
-        <w:rPr>
-          <w:rFonts w:ascii="Arial" w:hAnsi="Arial" w:cs="Arial"/>
-          <w:sz w:val="24"/>
-          <w:szCs w:val="24"/>
-        </w:rPr>
-        <w:t>R</w:t>
-      </w:r>
-      <w:r>
-        <w:rPr>
-          <w:rFonts w:ascii="Arial" w:hAnsi="Arial" w:cs="Arial"/>
-          <w:sz w:val="24"/>
-          <w:szCs w:val="24"/>
-        </w:rPr>
-        <w:t xml:space="preserve">espuesta incompleta porque el docente agregó </w:t>
-      </w:r>
-      <w:r>
-        <w:rPr>
-          <w:rFonts w:ascii="Arial" w:hAnsi="Arial" w:cs="Arial"/>
-          <w:sz w:val="24"/>
-          <w:szCs w:val="24"/>
-        </w:rPr>
-        <w:t>más comentarios luego de</w:t>
-      </w:r>
-      <w:r>
-        <w:rPr>
-          <w:rFonts w:ascii="Arial" w:hAnsi="Arial" w:cs="Arial"/>
-          <w:sz w:val="24"/>
-          <w:szCs w:val="24"/>
-        </w:rPr>
-        <w:t xml:space="preserve"> que el alumno cerró la conversación con </w:t>
-      </w:r>
-      <w:r>
-        <w:rPr>
-          <w:rFonts w:ascii="Arial" w:hAnsi="Arial" w:cs="Arial"/>
-          <w:sz w:val="24"/>
-          <w:szCs w:val="24"/>
-        </w:rPr>
-        <w:t>alguna frase como</w:t>
-      </w:r>
-      <w:r>
-        <w:rPr>
-          <w:rFonts w:ascii="Arial" w:hAnsi="Arial" w:cs="Arial"/>
-          <w:sz w:val="24"/>
-          <w:szCs w:val="24"/>
-        </w:rPr>
-        <w:t xml:space="preserve"> “</w:t>
-      </w:r>
-      <w:r>
-        <w:rPr>
-          <w:rFonts w:ascii="Arial" w:hAnsi="Arial" w:cs="Arial"/>
-          <w:sz w:val="24"/>
-          <w:szCs w:val="24"/>
-        </w:rPr>
-        <w:t xml:space="preserve">muchas </w:t>
-      </w:r>
-      <w:r>
-        <w:rPr>
-          <w:rFonts w:ascii="Arial" w:hAnsi="Arial" w:cs="Arial"/>
-          <w:sz w:val="24"/>
-          <w:szCs w:val="24"/>
-        </w:rPr>
-        <w:t>gracias”.</w:t>
-      </w:r>
-    </w:p>
-    <w:p>
-      <w:pPr>
-        <w:numPr>
-          <w:ilvl w:val="0"/>
-          <w:numId w:val="31"/>
-        </w:numPr>
-        <w:rPr>
-          <w:rFonts w:ascii="Arial" w:hAnsi="Arial" w:cs="Arial"/>
-          <w:sz w:val="24"/>
-          <w:szCs w:val="24"/>
-        </w:rPr>
-      </w:pPr>
-      <w:r>
-        <w:rPr>
-          <w:rFonts w:ascii="Arial" w:hAnsi="Arial" w:cs="Arial"/>
-          <w:sz w:val="24"/>
-          <w:szCs w:val="24"/>
-        </w:rPr>
-        <w:t xml:space="preserve">#7: La pregunta debió haber sido parte de un hilo </w:t>
-      </w:r>
-      <w:r>
-        <w:rPr>
-          <w:rFonts w:ascii="Arial" w:hAnsi="Arial" w:cs="Arial"/>
-          <w:sz w:val="24"/>
-          <w:szCs w:val="24"/>
-        </w:rPr>
-        <w:t>o conversación como una respuesta</w:t>
-      </w:r>
-      <w:r>
-        <w:rPr>
-          <w:rFonts w:ascii="Arial" w:hAnsi="Arial" w:cs="Arial"/>
-          <w:sz w:val="24"/>
-          <w:szCs w:val="24"/>
-        </w:rPr>
-        <w:t>, pero fue agrupada incorrectamente</w:t>
-      </w:r>
-      <w:r>
-        <w:rPr>
-          <w:rFonts w:ascii="Arial" w:hAnsi="Arial" w:cs="Arial"/>
-          <w:sz w:val="24"/>
-          <w:szCs w:val="24"/>
-        </w:rPr>
-        <w:t xml:space="preserve"> y el error se replica en las respuestas</w:t>
-      </w:r>
-      <w:r>
-        <w:rPr>
-          <w:rFonts w:ascii="Arial" w:hAnsi="Arial" w:cs="Arial"/>
-          <w:sz w:val="24"/>
-          <w:szCs w:val="24"/>
-        </w:rPr>
-        <w:t>.</w:t>
-      </w:r>
-    </w:p>
-    <w:p>
-      <w:pPr>
-        <w:numPr>
-          <w:ilvl w:val="0"/>
-          <w:numId w:val="31"/>
-        </w:numPr>
-        <w:rPr>
-          <w:rFonts w:ascii="Arial" w:hAnsi="Arial" w:cs="Arial"/>
-          <w:sz w:val="24"/>
-          <w:szCs w:val="24"/>
-        </w:rPr>
-      </w:pPr>
-      <w:r>
-        <w:rPr>
-          <w:rFonts w:ascii="Arial" w:hAnsi="Arial" w:cs="Arial"/>
-          <w:sz w:val="24"/>
-          <w:szCs w:val="24"/>
-        </w:rPr>
-        <w:t>#41: La pregunta no tuvo respuesta</w:t>
-      </w:r>
-      <w:r>
-        <w:rPr>
-          <w:rFonts w:ascii="Arial" w:hAnsi="Arial" w:cs="Arial"/>
-          <w:sz w:val="24"/>
-          <w:szCs w:val="24"/>
-        </w:rPr>
-        <w:t xml:space="preserve"> de un docente</w:t>
-      </w:r>
-      <w:r>
-        <w:rPr>
-          <w:rFonts w:ascii="Arial" w:hAnsi="Arial" w:cs="Arial"/>
-          <w:sz w:val="24"/>
-          <w:szCs w:val="24"/>
-        </w:rPr>
-        <w:t xml:space="preserve">, lo que llevó a una falsa asociación </w:t>
-      </w:r>
-      <w:r>
-        <w:rPr>
-          <w:rFonts w:ascii="Arial" w:hAnsi="Arial" w:cs="Arial"/>
-          <w:sz w:val="24"/>
-          <w:szCs w:val="24"/>
-        </w:rPr>
-        <w:t xml:space="preserve">de respuesta. </w:t>
       </w:r>
     </w:p>
     <w:sectPr>
@@ -5463,6 +5415,119 @@
     </w:lvl>
   </w:abstractNum>
   <w:abstractNum w:abstractNumId="22" w15:restartNumberingAfterBreak="0">
+    <w:nsid w:val="699E1246"/>
+    <w:multiLevelType w:val="hybridMultilevel"/>
+    <w:tmpl w:val="7E784CF2"/>
+    <w:lvl w:ilvl="0" w:tplc="2C0A0001">
+      <w:start w:val="1"/>
+      <w:numFmt w:val="bullet"/>
+      <w:lvlText w:val=""/>
+      <w:lvlJc w:val="left"/>
+      <w:pPr>
+        <w:ind w:left="720" w:hanging="360"/>
+      </w:pPr>
+      <w:rPr>
+        <w:rFonts w:ascii="Symbol" w:hAnsi="Symbol" w:hint="default"/>
+      </w:rPr>
+    </w:lvl>
+    <w:lvl w:ilvl="1" w:tplc="2C0A0003" w:tentative="1">
+      <w:start w:val="1"/>
+      <w:numFmt w:val="bullet"/>
+      <w:lvlText w:val="o"/>
+      <w:lvlJc w:val="left"/>
+      <w:pPr>
+        <w:ind w:left="1440" w:hanging="360"/>
+      </w:pPr>
+      <w:rPr>
+        <w:rFonts w:ascii="Courier New" w:hAnsi="Courier New" w:cs="Courier New" w:hint="default"/>
+      </w:rPr>
+    </w:lvl>
+    <w:lvl w:ilvl="2" w:tplc="2C0A0005" w:tentative="1">
+      <w:start w:val="1"/>
+      <w:numFmt w:val="bullet"/>
+      <w:lvlText w:val=""/>
+      <w:lvlJc w:val="left"/>
+      <w:pPr>
+        <w:ind w:left="2160" w:hanging="360"/>
+      </w:pPr>
+      <w:rPr>
+        <w:rFonts w:ascii="Wingdings" w:hAnsi="Wingdings" w:hint="default"/>
+      </w:rPr>
+    </w:lvl>
+    <w:lvl w:ilvl="3" w:tplc="2C0A0001" w:tentative="1">
+      <w:start w:val="1"/>
+      <w:numFmt w:val="bullet"/>
+      <w:lvlText w:val=""/>
+      <w:lvlJc w:val="left"/>
+      <w:pPr>
+        <w:ind w:left="2880" w:hanging="360"/>
+      </w:pPr>
+      <w:rPr>
+        <w:rFonts w:ascii="Symbol" w:hAnsi="Symbol" w:hint="default"/>
+      </w:rPr>
+    </w:lvl>
+    <w:lvl w:ilvl="4" w:tplc="2C0A0003" w:tentative="1">
+      <w:start w:val="1"/>
+      <w:numFmt w:val="bullet"/>
+      <w:lvlText w:val="o"/>
+      <w:lvlJc w:val="left"/>
+      <w:pPr>
+        <w:ind w:left="3600" w:hanging="360"/>
+      </w:pPr>
+      <w:rPr>
+        <w:rFonts w:ascii="Courier New" w:hAnsi="Courier New" w:cs="Courier New" w:hint="default"/>
+      </w:rPr>
+    </w:lvl>
+    <w:lvl w:ilvl="5" w:tplc="2C0A0005" w:tentative="1">
+      <w:start w:val="1"/>
+      <w:numFmt w:val="bullet"/>
+      <w:lvlText w:val=""/>
+      <w:lvlJc w:val="left"/>
+      <w:pPr>
+        <w:ind w:left="4320" w:hanging="360"/>
+      </w:pPr>
+      <w:rPr>
+        <w:rFonts w:ascii="Wingdings" w:hAnsi="Wingdings" w:hint="default"/>
+      </w:rPr>
+    </w:lvl>
+    <w:lvl w:ilvl="6" w:tplc="2C0A0001" w:tentative="1">
+      <w:start w:val="1"/>
+      <w:numFmt w:val="bullet"/>
+      <w:lvlText w:val=""/>
+      <w:lvlJc w:val="left"/>
+      <w:pPr>
+        <w:ind w:left="5040" w:hanging="360"/>
+      </w:pPr>
+      <w:rPr>
+        <w:rFonts w:ascii="Symbol" w:hAnsi="Symbol" w:hint="default"/>
+      </w:rPr>
+    </w:lvl>
+    <w:lvl w:ilvl="7" w:tplc="2C0A0003" w:tentative="1">
+      <w:start w:val="1"/>
+      <w:numFmt w:val="bullet"/>
+      <w:lvlText w:val="o"/>
+      <w:lvlJc w:val="left"/>
+      <w:pPr>
+        <w:ind w:left="5760" w:hanging="360"/>
+      </w:pPr>
+      <w:rPr>
+        <w:rFonts w:ascii="Courier New" w:hAnsi="Courier New" w:cs="Courier New" w:hint="default"/>
+      </w:rPr>
+    </w:lvl>
+    <w:lvl w:ilvl="8" w:tplc="2C0A0005" w:tentative="1">
+      <w:start w:val="1"/>
+      <w:numFmt w:val="bullet"/>
+      <w:lvlText w:val=""/>
+      <w:lvlJc w:val="left"/>
+      <w:pPr>
+        <w:ind w:left="6480" w:hanging="360"/>
+      </w:pPr>
+      <w:rPr>
+        <w:rFonts w:ascii="Wingdings" w:hAnsi="Wingdings" w:hint="default"/>
+      </w:rPr>
+    </w:lvl>
+  </w:abstractNum>
+  <w:abstractNum w:abstractNumId="23" w15:restartNumberingAfterBreak="0">
     <w:nsid w:val="70AB2666"/>
     <w:multiLevelType w:val="multilevel"/>
     <w:tmpl w:val="AE962B90"/>
@@ -5611,7 +5676,7 @@
       </w:rPr>
     </w:lvl>
   </w:abstractNum>
-  <w:abstractNum w:abstractNumId="23" w15:restartNumberingAfterBreak="0">
+  <w:abstractNum w:abstractNumId="24" w15:restartNumberingAfterBreak="0">
     <w:nsid w:val="720E5339"/>
     <w:multiLevelType w:val="multilevel"/>
     <w:tmpl w:val="F79A4F7A"/>
@@ -5760,7 +5825,7 @@
       </w:rPr>
     </w:lvl>
   </w:abstractNum>
-  <w:abstractNum w:abstractNumId="24" w15:restartNumberingAfterBreak="0">
+  <w:abstractNum w:abstractNumId="25" w15:restartNumberingAfterBreak="0">
     <w:nsid w:val="746F27B4"/>
     <w:multiLevelType w:val="multilevel"/>
     <w:tmpl w:val="B5B0D85E"/>
@@ -5909,7 +5974,7 @@
       </w:rPr>
     </w:lvl>
   </w:abstractNum>
-  <w:abstractNum w:abstractNumId="25" w15:restartNumberingAfterBreak="0">
+  <w:abstractNum w:abstractNumId="26" w15:restartNumberingAfterBreak="0">
     <w:nsid w:val="787E515C"/>
     <w:multiLevelType w:val="multilevel"/>
     <w:tmpl w:val="0F521D2A"/>
@@ -6058,7 +6123,7 @@
       </w:rPr>
     </w:lvl>
   </w:abstractNum>
-  <w:abstractNum w:abstractNumId="26" w15:restartNumberingAfterBreak="0">
+  <w:abstractNum w:abstractNumId="27" w15:restartNumberingAfterBreak="0">
     <w:nsid w:val="78AB7C5C"/>
     <w:multiLevelType w:val="multilevel"/>
     <w:tmpl w:val="34728324"/>
@@ -6207,7 +6272,7 @@
       </w:rPr>
     </w:lvl>
   </w:abstractNum>
-  <w:abstractNum w:abstractNumId="27" w15:restartNumberingAfterBreak="0">
+  <w:abstractNum w:abstractNumId="28" w15:restartNumberingAfterBreak="0">
     <w:nsid w:val="79A32F08"/>
     <w:multiLevelType w:val="multilevel"/>
     <w:tmpl w:val="252C87F4"/>
@@ -6356,7 +6421,7 @@
       </w:rPr>
     </w:lvl>
   </w:abstractNum>
-  <w:abstractNum w:abstractNumId="28" w15:restartNumberingAfterBreak="0">
+  <w:abstractNum w:abstractNumId="29" w15:restartNumberingAfterBreak="0">
     <w:nsid w:val="7B635A69"/>
     <w:multiLevelType w:val="multilevel"/>
     <w:tmpl w:val="920E8FCE"/>
@@ -6505,7 +6570,7 @@
       </w:rPr>
     </w:lvl>
   </w:abstractNum>
-  <w:abstractNum w:abstractNumId="29" w15:restartNumberingAfterBreak="0">
+  <w:abstractNum w:abstractNumId="30" w15:restartNumberingAfterBreak="0">
     <w:nsid w:val="7E512A9E"/>
     <w:multiLevelType w:val="multilevel"/>
     <w:tmpl w:val="5A307E1A"/>
@@ -6690,10 +6755,10 @@
     <w:abstractNumId w:val="13"/>
   </w:num>
   <w:num w:numId="7" w16cid:durableId="547107730">
-    <w:abstractNumId w:val="27"/>
+    <w:abstractNumId w:val="28"/>
   </w:num>
   <w:num w:numId="8" w16cid:durableId="43454174">
-    <w:abstractNumId w:val="24"/>
+    <w:abstractNumId w:val="25"/>
   </w:num>
   <w:num w:numId="9" w16cid:durableId="216667789">
     <w:abstractNumId w:val="4"/>
@@ -6705,7 +6770,7 @@
     <w:abstractNumId w:val="20"/>
   </w:num>
   <w:num w:numId="12" w16cid:durableId="1261333117">
-    <w:abstractNumId w:val="22"/>
+    <w:abstractNumId w:val="23"/>
   </w:num>
   <w:num w:numId="13" w16cid:durableId="649023604">
     <w:abstractNumId w:val="16"/>
@@ -6714,10 +6779,10 @@
     <w:abstractNumId w:val="17"/>
   </w:num>
   <w:num w:numId="15" w16cid:durableId="65150516">
-    <w:abstractNumId w:val="29"/>
+    <w:abstractNumId w:val="30"/>
   </w:num>
   <w:num w:numId="16" w16cid:durableId="508297553">
-    <w:abstractNumId w:val="25"/>
+    <w:abstractNumId w:val="26"/>
   </w:num>
   <w:num w:numId="17" w16cid:durableId="1441485206">
     <w:abstractNumId w:val="6"/>
@@ -6726,13 +6791,13 @@
     <w:abstractNumId w:val="10"/>
   </w:num>
   <w:num w:numId="19" w16cid:durableId="1075398288">
-    <w:abstractNumId w:val="23"/>
+    <w:abstractNumId w:val="24"/>
   </w:num>
   <w:num w:numId="20" w16cid:durableId="1586642894">
     <w:abstractNumId w:val="19"/>
   </w:num>
   <w:num w:numId="21" w16cid:durableId="642320877">
-    <w:abstractNumId w:val="28"/>
+    <w:abstractNumId w:val="29"/>
   </w:num>
   <w:num w:numId="22" w16cid:durableId="1388795623">
     <w:abstractNumId w:val="2"/>
@@ -6759,10 +6824,13 @@
     <w:abstractNumId w:val="8"/>
   </w:num>
   <w:num w:numId="30" w16cid:durableId="1092777738">
-    <w:abstractNumId w:val="26"/>
+    <w:abstractNumId w:val="27"/>
   </w:num>
   <w:num w:numId="31" w16cid:durableId="766122526">
     <w:abstractNumId w:val="3"/>
+  </w:num>
+  <w:num w:numId="32" w16cid:durableId="1357728268">
+    <w:abstractNumId w:val="22"/>
   </w:num>
 </w:numbering>
 </file>
@@ -7369,6 +7437,7 @@
   <w:style w:type="character" w:default="1" w:styleId="Fuentedeprrafopredeter">
     <w:name w:val="Default Paragraph Font"/>
     <w:uiPriority w:val="1"/>
+    <w:semiHidden/>
     <w:unhideWhenUsed/>
   </w:style>
   <w:style w:type="table" w:default="1" w:styleId="Tablanormal">

</xml_diff>